<commit_message>
Lista de exercicios 4
</commit_message>
<xml_diff>
--- a/Listas/3/Lista 3 – Fila e Pilha.docx
+++ b/Listas/3/Lista 3 – Fila e Pilha.docx
@@ -1369,7 +1369,31 @@
           <w:sz w:val="24"/>
           <w:szCs w:val="24"/>
         </w:rPr>
-        <w:t>dados.lengh = 0</w:t>
+        <w:t>dados.</w:t>
+      </w:r>
+      <w:r>
+        <w:rPr>
+          <w:rFonts w:ascii="Arial" w:hAnsi="Arial" w:cs="Arial"/>
+          <w:sz w:val="24"/>
+          <w:szCs w:val="24"/>
+        </w:rPr>
+        <w:t>length</w:t>
+      </w:r>
+      <w:r>
+        <w:rPr>
+          <w:rFonts w:ascii="Arial" w:hAnsi="Arial" w:cs="Arial"/>
+          <w:sz w:val="24"/>
+          <w:szCs w:val="24"/>
+        </w:rPr>
+        <w:t xml:space="preserve"> </w:t>
+      </w:r>
+      <w:r>
+        <w:rPr>
+          <w:rFonts w:ascii="Arial" w:hAnsi="Arial" w:cs="Arial"/>
+          <w:sz w:val="24"/>
+          <w:szCs w:val="24"/>
+        </w:rPr>
+        <w:t>= 0</w:t>
       </w:r>
     </w:p>
     <w:p>
@@ -1715,7 +1739,31 @@
           <w:sz w:val="24"/>
           <w:szCs w:val="24"/>
         </w:rPr>
-        <w:t>dados.lengh = 1</w:t>
+        <w:t>dados.</w:t>
+      </w:r>
+      <w:r>
+        <w:rPr>
+          <w:rFonts w:ascii="Arial" w:hAnsi="Arial" w:cs="Arial"/>
+          <w:sz w:val="24"/>
+          <w:szCs w:val="24"/>
+        </w:rPr>
+        <w:t>length</w:t>
+      </w:r>
+      <w:r>
+        <w:rPr>
+          <w:rFonts w:ascii="Arial" w:hAnsi="Arial" w:cs="Arial"/>
+          <w:sz w:val="24"/>
+          <w:szCs w:val="24"/>
+        </w:rPr>
+        <w:t xml:space="preserve"> </w:t>
+      </w:r>
+      <w:r>
+        <w:rPr>
+          <w:rFonts w:ascii="Arial" w:hAnsi="Arial" w:cs="Arial"/>
+          <w:sz w:val="24"/>
+          <w:szCs w:val="24"/>
+        </w:rPr>
+        <w:t>= 1</w:t>
       </w:r>
     </w:p>
     <w:p>
@@ -2078,7 +2126,31 @@
           <w:sz w:val="24"/>
           <w:szCs w:val="24"/>
         </w:rPr>
-        <w:t>dados.lengh = 2</w:t>
+        <w:t>dados.</w:t>
+      </w:r>
+      <w:r>
+        <w:rPr>
+          <w:rFonts w:ascii="Arial" w:hAnsi="Arial" w:cs="Arial"/>
+          <w:sz w:val="24"/>
+          <w:szCs w:val="24"/>
+        </w:rPr>
+        <w:t>length</w:t>
+      </w:r>
+      <w:r>
+        <w:rPr>
+          <w:rFonts w:ascii="Arial" w:hAnsi="Arial" w:cs="Arial"/>
+          <w:sz w:val="24"/>
+          <w:szCs w:val="24"/>
+        </w:rPr>
+        <w:t xml:space="preserve"> </w:t>
+      </w:r>
+      <w:r>
+        <w:rPr>
+          <w:rFonts w:ascii="Arial" w:hAnsi="Arial" w:cs="Arial"/>
+          <w:sz w:val="24"/>
+          <w:szCs w:val="24"/>
+        </w:rPr>
+        <w:t>= 2</w:t>
       </w:r>
     </w:p>
     <w:p>
@@ -2471,7 +2543,31 @@
           <w:sz w:val="24"/>
           <w:szCs w:val="24"/>
         </w:rPr>
-        <w:t>dados.lengh = 3</w:t>
+        <w:t>dados.</w:t>
+      </w:r>
+      <w:r>
+        <w:rPr>
+          <w:rFonts w:ascii="Arial" w:hAnsi="Arial" w:cs="Arial"/>
+          <w:sz w:val="24"/>
+          <w:szCs w:val="24"/>
+        </w:rPr>
+        <w:t>length</w:t>
+      </w:r>
+      <w:r>
+        <w:rPr>
+          <w:rFonts w:ascii="Arial" w:hAnsi="Arial" w:cs="Arial"/>
+          <w:sz w:val="24"/>
+          <w:szCs w:val="24"/>
+        </w:rPr>
+        <w:t xml:space="preserve"> </w:t>
+      </w:r>
+      <w:r>
+        <w:rPr>
+          <w:rFonts w:ascii="Arial" w:hAnsi="Arial" w:cs="Arial"/>
+          <w:sz w:val="24"/>
+          <w:szCs w:val="24"/>
+        </w:rPr>
+        <w:t>= 3</w:t>
       </w:r>
     </w:p>
     <w:p>
@@ -2864,7 +2960,31 @@
           <w:sz w:val="24"/>
           <w:szCs w:val="24"/>
         </w:rPr>
-        <w:t>dados.lengh = 3</w:t>
+        <w:t>dados.</w:t>
+      </w:r>
+      <w:r>
+        <w:rPr>
+          <w:rFonts w:ascii="Arial" w:hAnsi="Arial" w:cs="Arial"/>
+          <w:sz w:val="24"/>
+          <w:szCs w:val="24"/>
+        </w:rPr>
+        <w:t>length</w:t>
+      </w:r>
+      <w:r>
+        <w:rPr>
+          <w:rFonts w:ascii="Arial" w:hAnsi="Arial" w:cs="Arial"/>
+          <w:sz w:val="24"/>
+          <w:szCs w:val="24"/>
+        </w:rPr>
+        <w:t xml:space="preserve"> </w:t>
+      </w:r>
+      <w:r>
+        <w:rPr>
+          <w:rFonts w:ascii="Arial" w:hAnsi="Arial" w:cs="Arial"/>
+          <w:sz w:val="24"/>
+          <w:szCs w:val="24"/>
+        </w:rPr>
+        <w:t>= 3</w:t>
       </w:r>
     </w:p>
     <w:p>
@@ -3341,7 +3461,31 @@
           <w:sz w:val="24"/>
           <w:szCs w:val="24"/>
         </w:rPr>
-        <w:t>dados.lengh = 3</w:t>
+        <w:t>dados.</w:t>
+      </w:r>
+      <w:r>
+        <w:rPr>
+          <w:rFonts w:ascii="Arial" w:hAnsi="Arial" w:cs="Arial"/>
+          <w:sz w:val="24"/>
+          <w:szCs w:val="24"/>
+        </w:rPr>
+        <w:t>length</w:t>
+      </w:r>
+      <w:r>
+        <w:rPr>
+          <w:rFonts w:ascii="Arial" w:hAnsi="Arial" w:cs="Arial"/>
+          <w:sz w:val="24"/>
+          <w:szCs w:val="24"/>
+        </w:rPr>
+        <w:t xml:space="preserve"> </w:t>
+      </w:r>
+      <w:r>
+        <w:rPr>
+          <w:rFonts w:ascii="Arial" w:hAnsi="Arial" w:cs="Arial"/>
+          <w:sz w:val="24"/>
+          <w:szCs w:val="24"/>
+        </w:rPr>
+        <w:t>= 3</w:t>
       </w:r>
     </w:p>
     <w:p>
@@ -3745,7 +3889,31 @@
           <w:sz w:val="24"/>
           <w:szCs w:val="24"/>
         </w:rPr>
-        <w:t>dados.lengh = 2</w:t>
+        <w:t>dados.</w:t>
+      </w:r>
+      <w:r>
+        <w:rPr>
+          <w:rFonts w:ascii="Arial" w:hAnsi="Arial" w:cs="Arial"/>
+          <w:sz w:val="24"/>
+          <w:szCs w:val="24"/>
+        </w:rPr>
+        <w:t>length</w:t>
+      </w:r>
+      <w:r>
+        <w:rPr>
+          <w:rFonts w:ascii="Arial" w:hAnsi="Arial" w:cs="Arial"/>
+          <w:sz w:val="24"/>
+          <w:szCs w:val="24"/>
+        </w:rPr>
+        <w:t xml:space="preserve"> </w:t>
+      </w:r>
+      <w:r>
+        <w:rPr>
+          <w:rFonts w:ascii="Arial" w:hAnsi="Arial" w:cs="Arial"/>
+          <w:sz w:val="24"/>
+          <w:szCs w:val="24"/>
+        </w:rPr>
+        <w:t>= 2</w:t>
       </w:r>
     </w:p>
     <w:p>
@@ -4141,7 +4309,31 @@
           <w:sz w:val="24"/>
           <w:szCs w:val="24"/>
         </w:rPr>
-        <w:t>dados.lengh = 1</w:t>
+        <w:t>dados.</w:t>
+      </w:r>
+      <w:r>
+        <w:rPr>
+          <w:rFonts w:ascii="Arial" w:hAnsi="Arial" w:cs="Arial"/>
+          <w:sz w:val="24"/>
+          <w:szCs w:val="24"/>
+        </w:rPr>
+        <w:t>length</w:t>
+      </w:r>
+      <w:r>
+        <w:rPr>
+          <w:rFonts w:ascii="Arial" w:hAnsi="Arial" w:cs="Arial"/>
+          <w:sz w:val="24"/>
+          <w:szCs w:val="24"/>
+        </w:rPr>
+        <w:t xml:space="preserve"> </w:t>
+      </w:r>
+      <w:r>
+        <w:rPr>
+          <w:rFonts w:ascii="Arial" w:hAnsi="Arial" w:cs="Arial"/>
+          <w:sz w:val="24"/>
+          <w:szCs w:val="24"/>
+        </w:rPr>
+        <w:t>= 1</w:t>
       </w:r>
     </w:p>
     <w:p>
@@ -4529,7 +4721,31 @@
           <w:sz w:val="24"/>
           <w:szCs w:val="24"/>
         </w:rPr>
-        <w:t>dados.lengh = 0</w:t>
+        <w:t>dados.</w:t>
+      </w:r>
+      <w:r>
+        <w:rPr>
+          <w:rFonts w:ascii="Arial" w:hAnsi="Arial" w:cs="Arial"/>
+          <w:sz w:val="24"/>
+          <w:szCs w:val="24"/>
+        </w:rPr>
+        <w:t>length</w:t>
+      </w:r>
+      <w:r>
+        <w:rPr>
+          <w:rFonts w:ascii="Arial" w:hAnsi="Arial" w:cs="Arial"/>
+          <w:sz w:val="24"/>
+          <w:szCs w:val="24"/>
+        </w:rPr>
+        <w:t xml:space="preserve"> </w:t>
+      </w:r>
+      <w:r>
+        <w:rPr>
+          <w:rFonts w:ascii="Arial" w:hAnsi="Arial" w:cs="Arial"/>
+          <w:sz w:val="24"/>
+          <w:szCs w:val="24"/>
+        </w:rPr>
+        <w:t>= 0</w:t>
       </w:r>
     </w:p>
     <w:p>
@@ -4889,7 +5105,31 @@
           <w:sz w:val="24"/>
           <w:szCs w:val="24"/>
         </w:rPr>
-        <w:t>dados.lengh = 0</w:t>
+        <w:t>dados.</w:t>
+      </w:r>
+      <w:r>
+        <w:rPr>
+          <w:rFonts w:ascii="Arial" w:hAnsi="Arial" w:cs="Arial"/>
+          <w:sz w:val="24"/>
+          <w:szCs w:val="24"/>
+        </w:rPr>
+        <w:t>length</w:t>
+      </w:r>
+      <w:r>
+        <w:rPr>
+          <w:rFonts w:ascii="Arial" w:hAnsi="Arial" w:cs="Arial"/>
+          <w:sz w:val="24"/>
+          <w:szCs w:val="24"/>
+        </w:rPr>
+        <w:t xml:space="preserve"> </w:t>
+      </w:r>
+      <w:r>
+        <w:rPr>
+          <w:rFonts w:ascii="Arial" w:hAnsi="Arial" w:cs="Arial"/>
+          <w:sz w:val="24"/>
+          <w:szCs w:val="24"/>
+        </w:rPr>
+        <w:t>= 0</w:t>
       </w:r>
     </w:p>
     <w:p>
@@ -5409,7 +5649,15 @@
           <w:sz w:val="24"/>
           <w:szCs w:val="24"/>
         </w:rPr>
-        <w:t>dados.lengh = 0</w:t>
+        <w:t xml:space="preserve">dados.lengh = </w:t>
+      </w:r>
+      <w:r>
+        <w:rPr>
+          <w:rFonts w:ascii="Arial" w:hAnsi="Arial" w:cs="Arial"/>
+          <w:sz w:val="24"/>
+          <w:szCs w:val="24"/>
+        </w:rPr>
+        <w:t>3</w:t>
       </w:r>
     </w:p>
     <w:p>
@@ -5934,7 +6182,39 @@
           <w:sz w:val="24"/>
           <w:szCs w:val="24"/>
         </w:rPr>
-        <w:t>dados.lengh = 1</w:t>
+        <w:t>dados.</w:t>
+      </w:r>
+      <w:r>
+        <w:rPr>
+          <w:rFonts w:ascii="Arial" w:hAnsi="Arial" w:cs="Arial"/>
+          <w:sz w:val="24"/>
+          <w:szCs w:val="24"/>
+        </w:rPr>
+        <w:t>length</w:t>
+      </w:r>
+      <w:r>
+        <w:rPr>
+          <w:rFonts w:ascii="Arial" w:hAnsi="Arial" w:cs="Arial"/>
+          <w:sz w:val="24"/>
+          <w:szCs w:val="24"/>
+        </w:rPr>
+        <w:t xml:space="preserve"> </w:t>
+      </w:r>
+      <w:r>
+        <w:rPr>
+          <w:rFonts w:ascii="Arial" w:hAnsi="Arial" w:cs="Arial"/>
+          <w:sz w:val="24"/>
+          <w:szCs w:val="24"/>
+        </w:rPr>
+        <w:t xml:space="preserve">= </w:t>
+      </w:r>
+      <w:r>
+        <w:rPr>
+          <w:rFonts w:ascii="Arial" w:hAnsi="Arial" w:cs="Arial"/>
+          <w:sz w:val="24"/>
+          <w:szCs w:val="24"/>
+        </w:rPr>
+        <w:t>3</w:t>
       </w:r>
     </w:p>
     <w:p>
@@ -6414,7 +6694,39 @@
           <w:sz w:val="24"/>
           <w:szCs w:val="24"/>
         </w:rPr>
-        <w:t>dados.lengh = 2</w:t>
+        <w:t>dados.</w:t>
+      </w:r>
+      <w:r>
+        <w:rPr>
+          <w:rFonts w:ascii="Arial" w:hAnsi="Arial" w:cs="Arial"/>
+          <w:sz w:val="24"/>
+          <w:szCs w:val="24"/>
+        </w:rPr>
+        <w:t>length</w:t>
+      </w:r>
+      <w:r>
+        <w:rPr>
+          <w:rFonts w:ascii="Arial" w:hAnsi="Arial" w:cs="Arial"/>
+          <w:sz w:val="24"/>
+          <w:szCs w:val="24"/>
+        </w:rPr>
+        <w:t xml:space="preserve"> </w:t>
+      </w:r>
+      <w:r>
+        <w:rPr>
+          <w:rFonts w:ascii="Arial" w:hAnsi="Arial" w:cs="Arial"/>
+          <w:sz w:val="24"/>
+          <w:szCs w:val="24"/>
+        </w:rPr>
+        <w:t xml:space="preserve">= </w:t>
+      </w:r>
+      <w:r>
+        <w:rPr>
+          <w:rFonts w:ascii="Arial" w:hAnsi="Arial" w:cs="Arial"/>
+          <w:sz w:val="24"/>
+          <w:szCs w:val="24"/>
+        </w:rPr>
+        <w:t>3</w:t>
       </w:r>
     </w:p>
     <w:p>
@@ -6902,7 +7214,31 @@
           <w:sz w:val="24"/>
           <w:szCs w:val="24"/>
         </w:rPr>
-        <w:t>dados.lengh =3</w:t>
+        <w:t>dados.</w:t>
+      </w:r>
+      <w:r>
+        <w:rPr>
+          <w:rFonts w:ascii="Arial" w:hAnsi="Arial" w:cs="Arial"/>
+          <w:sz w:val="24"/>
+          <w:szCs w:val="24"/>
+        </w:rPr>
+        <w:t>length</w:t>
+      </w:r>
+      <w:r>
+        <w:rPr>
+          <w:rFonts w:ascii="Arial" w:hAnsi="Arial" w:cs="Arial"/>
+          <w:sz w:val="24"/>
+          <w:szCs w:val="24"/>
+        </w:rPr>
+        <w:t xml:space="preserve"> </w:t>
+      </w:r>
+      <w:r>
+        <w:rPr>
+          <w:rFonts w:ascii="Arial" w:hAnsi="Arial" w:cs="Arial"/>
+          <w:sz w:val="24"/>
+          <w:szCs w:val="24"/>
+        </w:rPr>
+        <w:t>=3</w:t>
       </w:r>
     </w:p>
     <w:p>
@@ -7390,7 +7726,31 @@
           <w:sz w:val="24"/>
           <w:szCs w:val="24"/>
         </w:rPr>
-        <w:t>dados.lengh = 3</w:t>
+        <w:t>dados.</w:t>
+      </w:r>
+      <w:r>
+        <w:rPr>
+          <w:rFonts w:ascii="Arial" w:hAnsi="Arial" w:cs="Arial"/>
+          <w:sz w:val="24"/>
+          <w:szCs w:val="24"/>
+        </w:rPr>
+        <w:t>length</w:t>
+      </w:r>
+      <w:r>
+        <w:rPr>
+          <w:rFonts w:ascii="Arial" w:hAnsi="Arial" w:cs="Arial"/>
+          <w:sz w:val="24"/>
+          <w:szCs w:val="24"/>
+        </w:rPr>
+        <w:t xml:space="preserve"> </w:t>
+      </w:r>
+      <w:r>
+        <w:rPr>
+          <w:rFonts w:ascii="Arial" w:hAnsi="Arial" w:cs="Arial"/>
+          <w:sz w:val="24"/>
+          <w:szCs w:val="24"/>
+        </w:rPr>
+        <w:t>= 3</w:t>
       </w:r>
     </w:p>
     <w:p>
@@ -7967,7 +8327,31 @@
           <w:sz w:val="24"/>
           <w:szCs w:val="24"/>
         </w:rPr>
-        <w:t>dados.lengh = 3</w:t>
+        <w:t>dados.</w:t>
+      </w:r>
+      <w:r>
+        <w:rPr>
+          <w:rFonts w:ascii="Arial" w:hAnsi="Arial" w:cs="Arial"/>
+          <w:sz w:val="24"/>
+          <w:szCs w:val="24"/>
+        </w:rPr>
+        <w:t>length</w:t>
+      </w:r>
+      <w:r>
+        <w:rPr>
+          <w:rFonts w:ascii="Arial" w:hAnsi="Arial" w:cs="Arial"/>
+          <w:sz w:val="24"/>
+          <w:szCs w:val="24"/>
+        </w:rPr>
+        <w:t xml:space="preserve"> </w:t>
+      </w:r>
+      <w:r>
+        <w:rPr>
+          <w:rFonts w:ascii="Arial" w:hAnsi="Arial" w:cs="Arial"/>
+          <w:sz w:val="24"/>
+          <w:szCs w:val="24"/>
+        </w:rPr>
+        <w:t>= 3</w:t>
       </w:r>
     </w:p>
     <w:p>
@@ -8489,15 +8873,39 @@
           <w:sz w:val="24"/>
           <w:szCs w:val="24"/>
         </w:rPr>
-        <w:t>dados.lengh =</w:t>
-      </w:r>
-      <w:r>
-        <w:rPr>
-          <w:rFonts w:ascii="Arial" w:hAnsi="Arial" w:cs="Arial"/>
-          <w:sz w:val="24"/>
-          <w:szCs w:val="24"/>
-        </w:rPr>
-        <w:t>2</w:t>
+        <w:t>dados.</w:t>
+      </w:r>
+      <w:r>
+        <w:rPr>
+          <w:rFonts w:ascii="Arial" w:hAnsi="Arial" w:cs="Arial"/>
+          <w:sz w:val="24"/>
+          <w:szCs w:val="24"/>
+        </w:rPr>
+        <w:t>length</w:t>
+      </w:r>
+      <w:r>
+        <w:rPr>
+          <w:rFonts w:ascii="Arial" w:hAnsi="Arial" w:cs="Arial"/>
+          <w:sz w:val="24"/>
+          <w:szCs w:val="24"/>
+        </w:rPr>
+        <w:t xml:space="preserve"> </w:t>
+      </w:r>
+      <w:r>
+        <w:rPr>
+          <w:rFonts w:ascii="Arial" w:hAnsi="Arial" w:cs="Arial"/>
+          <w:sz w:val="24"/>
+          <w:szCs w:val="24"/>
+        </w:rPr>
+        <w:t>=</w:t>
+      </w:r>
+      <w:r>
+        <w:rPr>
+          <w:rFonts w:ascii="Arial" w:hAnsi="Arial" w:cs="Arial"/>
+          <w:sz w:val="24"/>
+          <w:szCs w:val="24"/>
+        </w:rPr>
+        <w:t>3</w:t>
       </w:r>
     </w:p>
     <w:p>
@@ -8977,15 +9385,39 @@
           <w:sz w:val="24"/>
           <w:szCs w:val="24"/>
         </w:rPr>
-        <w:t>dados.lengh =</w:t>
-      </w:r>
-      <w:r>
-        <w:rPr>
-          <w:rFonts w:ascii="Arial" w:hAnsi="Arial" w:cs="Arial"/>
-          <w:sz w:val="24"/>
-          <w:szCs w:val="24"/>
-        </w:rPr>
-        <w:t>1</w:t>
+        <w:t>dados.</w:t>
+      </w:r>
+      <w:r>
+        <w:rPr>
+          <w:rFonts w:ascii="Arial" w:hAnsi="Arial" w:cs="Arial"/>
+          <w:sz w:val="24"/>
+          <w:szCs w:val="24"/>
+        </w:rPr>
+        <w:t>length</w:t>
+      </w:r>
+      <w:r>
+        <w:rPr>
+          <w:rFonts w:ascii="Arial" w:hAnsi="Arial" w:cs="Arial"/>
+          <w:sz w:val="24"/>
+          <w:szCs w:val="24"/>
+        </w:rPr>
+        <w:t xml:space="preserve"> </w:t>
+      </w:r>
+      <w:r>
+        <w:rPr>
+          <w:rFonts w:ascii="Arial" w:hAnsi="Arial" w:cs="Arial"/>
+          <w:sz w:val="24"/>
+          <w:szCs w:val="24"/>
+        </w:rPr>
+        <w:t>=</w:t>
+      </w:r>
+      <w:r>
+        <w:rPr>
+          <w:rFonts w:ascii="Arial" w:hAnsi="Arial" w:cs="Arial"/>
+          <w:sz w:val="24"/>
+          <w:szCs w:val="24"/>
+        </w:rPr>
+        <w:t>3</w:t>
       </w:r>
     </w:p>
     <w:p>
@@ -9487,15 +9919,39 @@
           <w:sz w:val="24"/>
           <w:szCs w:val="24"/>
         </w:rPr>
-        <w:t>dados.lengh =</w:t>
-      </w:r>
-      <w:r>
-        <w:rPr>
-          <w:rFonts w:ascii="Arial" w:hAnsi="Arial" w:cs="Arial"/>
-          <w:sz w:val="24"/>
-          <w:szCs w:val="24"/>
-        </w:rPr>
-        <w:t>0</w:t>
+        <w:t>dados.</w:t>
+      </w:r>
+      <w:r>
+        <w:rPr>
+          <w:rFonts w:ascii="Arial" w:hAnsi="Arial" w:cs="Arial"/>
+          <w:sz w:val="24"/>
+          <w:szCs w:val="24"/>
+        </w:rPr>
+        <w:t>length</w:t>
+      </w:r>
+      <w:r>
+        <w:rPr>
+          <w:rFonts w:ascii="Arial" w:hAnsi="Arial" w:cs="Arial"/>
+          <w:sz w:val="24"/>
+          <w:szCs w:val="24"/>
+        </w:rPr>
+        <w:t xml:space="preserve"> </w:t>
+      </w:r>
+      <w:r>
+        <w:rPr>
+          <w:rFonts w:ascii="Arial" w:hAnsi="Arial" w:cs="Arial"/>
+          <w:sz w:val="24"/>
+          <w:szCs w:val="24"/>
+        </w:rPr>
+        <w:t>=</w:t>
+      </w:r>
+      <w:r>
+        <w:rPr>
+          <w:rFonts w:ascii="Arial" w:hAnsi="Arial" w:cs="Arial"/>
+          <w:sz w:val="24"/>
+          <w:szCs w:val="24"/>
+        </w:rPr>
+        <w:t>3</w:t>
       </w:r>
     </w:p>
     <w:p>
@@ -9967,15 +10423,39 @@
           <w:sz w:val="24"/>
           <w:szCs w:val="24"/>
         </w:rPr>
-        <w:t xml:space="preserve">dados.lengh = </w:t>
-      </w:r>
-      <w:r>
-        <w:rPr>
-          <w:rFonts w:ascii="Arial" w:hAnsi="Arial" w:cs="Arial"/>
-          <w:sz w:val="24"/>
-          <w:szCs w:val="24"/>
-        </w:rPr>
-        <w:t>0</w:t>
+        <w:t>dados.</w:t>
+      </w:r>
+      <w:r>
+        <w:rPr>
+          <w:rFonts w:ascii="Arial" w:hAnsi="Arial" w:cs="Arial"/>
+          <w:sz w:val="24"/>
+          <w:szCs w:val="24"/>
+        </w:rPr>
+        <w:t>length</w:t>
+      </w:r>
+      <w:r>
+        <w:rPr>
+          <w:rFonts w:ascii="Arial" w:hAnsi="Arial" w:cs="Arial"/>
+          <w:sz w:val="24"/>
+          <w:szCs w:val="24"/>
+        </w:rPr>
+        <w:t xml:space="preserve"> </w:t>
+      </w:r>
+      <w:r>
+        <w:rPr>
+          <w:rFonts w:ascii="Arial" w:hAnsi="Arial" w:cs="Arial"/>
+          <w:sz w:val="24"/>
+          <w:szCs w:val="24"/>
+        </w:rPr>
+        <w:t xml:space="preserve">= </w:t>
+      </w:r>
+      <w:r>
+        <w:rPr>
+          <w:rFonts w:ascii="Arial" w:hAnsi="Arial" w:cs="Arial"/>
+          <w:sz w:val="24"/>
+          <w:szCs w:val="24"/>
+        </w:rPr>
+        <w:t>3</w:t>
       </w:r>
     </w:p>
     <w:p>

</xml_diff>